<commit_message>
adding queries in .sql and .jpg format
</commit_message>
<xml_diff>
--- a/Data Analysis Questions.docx
+++ b/Data Analysis Questions.docx
@@ -15,7 +15,10 @@
         <w:pStyle w:val="Heading2"/>
       </w:pPr>
       <w:r>
-        <w:t>Objective 1</w:t>
+        <w:t xml:space="preserve">Objective </w:t>
+      </w:r>
+      <w:r>
+        <w:t>1</w:t>
       </w:r>
     </w:p>
     <w:p>
@@ -40,11 +43,9 @@
       <w:r>
         <w:t>“</w:t>
       </w:r>
-      <w:proofErr w:type="spellStart"/>
       <w:r>
         <w:t>stolen_vehicles</w:t>
       </w:r>
-      <w:proofErr w:type="spellEnd"/>
       <w:r>
         <w:t>”</w:t>
       </w:r>
@@ -262,11 +263,9 @@
       <w:r>
         <w:t>“</w:t>
       </w:r>
-      <w:proofErr w:type="spellStart"/>
       <w:r>
         <w:t>stolen_vehicles</w:t>
       </w:r>
-      <w:proofErr w:type="spellEnd"/>
       <w:r>
         <w:t>”</w:t>
       </w:r>

</xml_diff>